<commit_message>
pruebas modicar recurso y clases de equivalencia
</commit_message>
<xml_diff>
--- a/clases de equivalencia.docx
+++ b/clases de equivalencia.docx
@@ -58,72 +58,54 @@
         <w:rPr>
           <w:lang w:val="es-ES"/>
         </w:rPr>
-        <w:t xml:space="preserve">Capacidad = </w:t>
-      </w:r>
-      <w:r>
-        <w:rPr>
-          <w:lang w:val="es-ES"/>
-        </w:rPr>
-        <w:t>0</w:t>
-      </w:r>
-    </w:p>
-    <w:p>
-      <w:pPr>
-        <w:rPr>
-          <w:lang w:val="es-ES"/>
-        </w:rPr>
-      </w:pPr>
-      <w:r>
-        <w:rPr>
-          <w:lang w:val="es-ES"/>
-        </w:rPr>
-        <w:t xml:space="preserve">Capacidad = </w:t>
-      </w:r>
-      <w:r>
-        <w:rPr>
-          <w:lang w:val="es-ES"/>
-        </w:rPr>
-        <w:t>1</w:t>
-      </w:r>
-    </w:p>
-    <w:p>
-      <w:pPr>
-        <w:rPr>
-          <w:lang w:val="es-ES"/>
-        </w:rPr>
-      </w:pPr>
-      <w:r>
-        <w:rPr>
-          <w:lang w:val="es-ES"/>
-        </w:rPr>
-        <w:t xml:space="preserve">Capacidad = </w:t>
-      </w:r>
+        <w:t>Capacidad = 0</w:t>
+      </w:r>
+    </w:p>
+    <w:p>
+      <w:pPr>
+        <w:rPr>
+          <w:lang w:val="es-ES"/>
+        </w:rPr>
+      </w:pPr>
+      <w:r>
+        <w:rPr>
+          <w:lang w:val="es-ES"/>
+        </w:rPr>
+        <w:t>Capacidad = 1</w:t>
+      </w:r>
+    </w:p>
+    <w:p>
+      <w:pPr>
+        <w:rPr>
+          <w:lang w:val="es-ES"/>
+        </w:rPr>
+      </w:pPr>
+      <w:r>
+        <w:rPr>
+          <w:lang w:val="es-ES"/>
+        </w:rPr>
+        <w:t>Capacidad = 2</w:t>
+      </w:r>
+    </w:p>
+    <w:p>
+      <w:pPr>
+        <w:rPr>
+          <w:lang w:val="es-ES"/>
+        </w:rPr>
+      </w:pPr>
+    </w:p>
+    <w:p>
+      <w:pPr>
+        <w:rPr>
+          <w:lang w:val="es-ES"/>
+        </w:rPr>
+      </w:pPr>
       <w:r>
         <w:rPr>
           <w:lang w:val="es-ES"/>
         </w:rPr>
         <w:t>2</w:t>
       </w:r>
-    </w:p>
-    <w:p>
-      <w:pPr>
-        <w:rPr>
-          <w:lang w:val="es-ES"/>
-        </w:rPr>
-      </w:pPr>
-    </w:p>
-    <w:p>
-      <w:pPr>
-        <w:rPr>
-          <w:lang w:val="es-ES"/>
-        </w:rPr>
-      </w:pPr>
-      <w:r>
-        <w:rPr>
-          <w:lang w:val="es-ES"/>
-        </w:rPr>
-        <w:t>2</w:t>
-      </w:r>
       <w:r>
         <w:rPr>
           <w:lang w:val="es-ES"/>
@@ -460,13 +442,7 @@
         <w:rPr>
           <w:lang w:val="es-ES"/>
         </w:rPr>
-        <w:t>3</w:t>
-      </w:r>
-      <w:r>
-        <w:rPr>
-          <w:lang w:val="es-ES"/>
-        </w:rPr>
-        <w:t>.Cuando se quiere registrar un recurso se debe tener en cuenta que</w:t>
+        <w:t>3.Cuando se quiere registrar un recurso se debe tener en cuenta que</w:t>
       </w:r>
       <w:r>
         <w:rPr>
@@ -701,19 +677,7 @@
         <w:rPr>
           <w:lang w:val="es-ES"/>
         </w:rPr>
-        <w:t>4</w:t>
-      </w:r>
-      <w:r>
-        <w:rPr>
-          <w:lang w:val="es-ES"/>
-        </w:rPr>
-        <w:t xml:space="preserve">.Cuando se quiere registrar un recurso se debe tener en cuenta </w:t>
-      </w:r>
-      <w:r>
-        <w:rPr>
-          <w:lang w:val="es-ES"/>
-        </w:rPr>
-        <w:t xml:space="preserve">las ubicaciones permitidas </w:t>
+        <w:t xml:space="preserve">4.Cuando se quiere registrar un recurso se debe tener en cuenta las ubicaciones permitidas </w:t>
       </w:r>
       <w:r>
         <w:rPr>
@@ -893,13 +857,7 @@
         <w:rPr>
           <w:lang w:val="es-ES"/>
         </w:rPr>
-        <w:t>5</w:t>
-      </w:r>
-      <w:r>
-        <w:rPr>
-          <w:lang w:val="es-ES"/>
-        </w:rPr>
-        <w:t xml:space="preserve">.Cuando se quiere registrar un recurso se debe tener en cuenta </w:t>
+        <w:t xml:space="preserve">5.Cuando se quiere registrar un recurso se debe tener en cuenta </w:t>
       </w:r>
       <w:r>
         <w:rPr>
@@ -1002,19 +960,7 @@
         <w:rPr>
           <w:lang w:val="es-ES"/>
         </w:rPr>
-        <w:t>'</w:t>
-      </w:r>
-      <w:r>
-        <w:rPr>
-          <w:lang w:val="es-ES"/>
-        </w:rPr>
-        <w:t xml:space="preserve"> </w:t>
-      </w:r>
-      <w:r>
-        <w:rPr>
-          <w:lang w:val="es-ES"/>
-        </w:rPr>
-        <w:t>'</w:t>
+        <w:t>''</w:t>
       </w:r>
     </w:p>
     <w:p>
@@ -1114,19 +1060,13 @@
         <w:rPr>
           <w:lang w:val="es-ES"/>
         </w:rPr>
-        <w:t>6</w:t>
-      </w:r>
-      <w:r>
-        <w:rPr>
-          <w:lang w:val="es-ES"/>
-        </w:rPr>
-        <w:t xml:space="preserve">.Cuando se quiere </w:t>
-      </w:r>
-      <w:r>
-        <w:rPr>
-          <w:lang w:val="es-ES"/>
-        </w:rPr>
-        <w:t>modificar un recurso, se debe tener en cuenta que los estados permitidos</w:t>
+        <w:t>6.Cuando se quiere modificar un recurso, se debe tener en cuenta que los estados permitidos</w:t>
+      </w:r>
+      <w:r>
+        <w:rPr>
+          <w:lang w:val="es-ES"/>
+        </w:rPr>
+        <w:t xml:space="preserve"> son</w:t>
       </w:r>
       <w:r>
         <w:rPr>
@@ -1174,32 +1114,20 @@
         <w:rPr>
           <w:lang w:val="es-ES"/>
         </w:rPr>
-        <w:t>y el id exista</w:t>
-      </w:r>
-      <w:r>
-        <w:rPr>
-          <w:lang w:val="es-ES"/>
-        </w:rPr>
-        <w:t>. Los casos de pruebas son:</w:t>
-      </w:r>
-    </w:p>
-    <w:p>
-      <w:pPr>
-        <w:rPr>
-          <w:lang w:val="es-ES"/>
-        </w:rPr>
-      </w:pPr>
-      <w:r>
-        <w:rPr>
-          <w:lang w:val="es-ES"/>
-        </w:rPr>
-        <w:t xml:space="preserve">Id =-1 </w:t>
-      </w:r>
-      <w:r>
-        <w:rPr>
-          <w:lang w:val="es-ES"/>
-        </w:rPr>
-        <w:t xml:space="preserve">estado= </w:t>
+        <w:t>y el id exista. Los casos de pruebas son:</w:t>
+      </w:r>
+    </w:p>
+    <w:p>
+      <w:pPr>
+        <w:rPr>
+          <w:lang w:val="es-ES"/>
+        </w:rPr>
+      </w:pPr>
+      <w:r>
+        <w:rPr>
+          <w:lang w:val="es-ES"/>
+        </w:rPr>
+        <w:t xml:space="preserve">Id =-1 estado= </w:t>
       </w:r>
       <w:r>
         <w:rPr>
@@ -1230,13 +1158,7 @@
         <w:rPr>
           <w:lang w:val="es-ES"/>
         </w:rPr>
-        <w:t xml:space="preserve">Id = 302 </w:t>
-      </w:r>
-      <w:r>
-        <w:rPr>
-          <w:lang w:val="es-ES"/>
-        </w:rPr>
-        <w:t xml:space="preserve">estado= </w:t>
+        <w:t xml:space="preserve">Id = 302 estado= </w:t>
       </w:r>
       <w:r>
         <w:rPr>
@@ -1350,134 +1272,148 @@
         </w:rPr>
         <w:t xml:space="preserve">Id = </w:t>
       </w:r>
+      <w:r>
+        <w:rPr>
+          <w:lang w:val="es-ES"/>
+        </w:rPr>
+        <w:t>302 estado</w:t>
+      </w:r>
+      <w:r>
+        <w:rPr>
+          <w:lang w:val="es-ES"/>
+        </w:rPr>
+        <w:t xml:space="preserve">= </w:t>
+      </w:r>
+      <w:r>
+        <w:rPr>
+          <w:lang w:val="es-ES"/>
+        </w:rPr>
+        <w:t>'No Disponible'</w:t>
+      </w:r>
+    </w:p>
+    <w:p>
+      <w:pPr>
+        <w:rPr>
+          <w:lang w:val="es-ES"/>
+        </w:rPr>
+      </w:pPr>
+    </w:p>
+    <w:p>
+      <w:pPr>
+        <w:rPr>
+          <w:lang w:val="es-ES"/>
+        </w:rPr>
+      </w:pPr>
+      <w:r>
+        <w:rPr>
+          <w:lang w:val="es-ES"/>
+        </w:rPr>
+        <w:t>7</w:t>
+      </w:r>
+      <w:r>
+        <w:rPr>
+          <w:lang w:val="es-ES"/>
+        </w:rPr>
+        <w:t xml:space="preserve">.Cuando se quiere consultar un recurso, se debe tener en cuenta que el id exista:  </w:t>
+      </w:r>
+    </w:p>
+    <w:p>
+      <w:pPr>
+        <w:rPr>
+          <w:lang w:val="es-ES"/>
+        </w:rPr>
+      </w:pPr>
+    </w:p>
+    <w:p>
+      <w:pPr>
+        <w:rPr>
+          <w:lang w:val="es-ES"/>
+        </w:rPr>
+      </w:pPr>
+      <w:r>
+        <w:rPr>
+          <w:lang w:val="es-ES"/>
+        </w:rPr>
+        <w:t>Id= -154</w:t>
+      </w:r>
+    </w:p>
+    <w:p>
+      <w:pPr>
+        <w:rPr>
+          <w:lang w:val="es-ES"/>
+        </w:rPr>
+      </w:pPr>
+      <w:r>
+        <w:rPr>
+          <w:lang w:val="es-ES"/>
+        </w:rPr>
+        <w:t>Id= 0</w:t>
+      </w:r>
+    </w:p>
+    <w:p>
+      <w:pPr>
+        <w:rPr>
+          <w:lang w:val="es-ES"/>
+        </w:rPr>
+      </w:pPr>
+      <w:r>
+        <w:rPr>
+          <w:lang w:val="es-ES"/>
+        </w:rPr>
+        <w:t>Id= 1</w:t>
+      </w:r>
+    </w:p>
+    <w:p>
+      <w:pPr>
+        <w:rPr>
+          <w:lang w:val="es-ES"/>
+        </w:rPr>
+      </w:pPr>
+      <w:r>
+        <w:rPr>
+          <w:lang w:val="es-ES"/>
+        </w:rPr>
+        <w:t>Id= 2</w:t>
+      </w:r>
+    </w:p>
+    <w:p>
+      <w:pPr>
+        <w:rPr>
+          <w:lang w:val="es-ES"/>
+        </w:rPr>
+      </w:pPr>
+    </w:p>
+    <w:p>
+      <w:pPr>
+        <w:rPr>
+          <w:lang w:val="es-ES"/>
+        </w:rPr>
+      </w:pPr>
+      <w:r>
+        <w:rPr>
+          <w:lang w:val="es-ES"/>
+        </w:rPr>
+        <w:t>8.</w:t>
+      </w:r>
+      <w:r>
+        <w:rPr>
+          <w:lang w:val="es-ES"/>
+        </w:rPr>
+        <w:t xml:space="preserve">Cuando se quiere consultar las listas de recursos puede tener </w:t>
+      </w:r>
+      <w:r>
+        <w:rPr>
+          <w:lang w:val="es-ES"/>
+        </w:rPr>
+        <w:t>c</w:t>
+      </w:r>
       <w:bookmarkStart w:id="0" w:name="_GoBack"/>
       <w:bookmarkEnd w:id="0"/>
       <w:r>
         <w:rPr>
           <w:lang w:val="es-ES"/>
         </w:rPr>
-        <w:t>302 estado</w:t>
-      </w:r>
-      <w:r>
-        <w:rPr>
-          <w:lang w:val="es-ES"/>
-        </w:rPr>
-        <w:t xml:space="preserve">= </w:t>
-      </w:r>
-      <w:r>
-        <w:rPr>
-          <w:lang w:val="es-ES"/>
-        </w:rPr>
-        <w:t>'No Disponible'</w:t>
-      </w:r>
-    </w:p>
-    <w:p>
-      <w:pPr>
-        <w:rPr>
-          <w:lang w:val="es-ES"/>
-        </w:rPr>
-      </w:pPr>
-    </w:p>
-    <w:p>
-      <w:pPr>
-        <w:rPr>
-          <w:lang w:val="es-ES"/>
-        </w:rPr>
-      </w:pPr>
-      <w:r>
-        <w:rPr>
-          <w:lang w:val="es-ES"/>
-        </w:rPr>
-        <w:t>7</w:t>
-      </w:r>
-      <w:r>
-        <w:rPr>
-          <w:lang w:val="es-ES"/>
-        </w:rPr>
-        <w:t>.Cuando se quiere</w:t>
-      </w:r>
-      <w:r>
-        <w:rPr>
-          <w:lang w:val="es-ES"/>
-        </w:rPr>
-        <w:t xml:space="preserve"> consultar</w:t>
-      </w:r>
-      <w:r>
-        <w:rPr>
-          <w:lang w:val="es-ES"/>
-        </w:rPr>
-        <w:t xml:space="preserve"> un recurso, se debe tener en cuenta que </w:t>
-      </w:r>
-      <w:r>
-        <w:rPr>
-          <w:lang w:val="es-ES"/>
-        </w:rPr>
-        <w:t>el id exista</w:t>
-      </w:r>
-      <w:r>
-        <w:rPr>
-          <w:lang w:val="es-ES"/>
-        </w:rPr>
-        <w:t xml:space="preserve">:  </w:t>
-      </w:r>
-    </w:p>
-    <w:p>
-      <w:pPr>
-        <w:rPr>
-          <w:lang w:val="es-ES"/>
-        </w:rPr>
-      </w:pPr>
-    </w:p>
-    <w:p>
-      <w:pPr>
-        <w:rPr>
-          <w:lang w:val="es-ES"/>
-        </w:rPr>
-      </w:pPr>
-      <w:r>
-        <w:rPr>
-          <w:lang w:val="es-ES"/>
-        </w:rPr>
-        <w:t>Id= -154</w:t>
-      </w:r>
-    </w:p>
-    <w:p>
-      <w:pPr>
-        <w:rPr>
-          <w:lang w:val="es-ES"/>
-        </w:rPr>
-      </w:pPr>
-      <w:r>
-        <w:rPr>
-          <w:lang w:val="es-ES"/>
-        </w:rPr>
-        <w:t>Id= 0</w:t>
-      </w:r>
-    </w:p>
-    <w:p>
-      <w:pPr>
-        <w:rPr>
-          <w:lang w:val="es-ES"/>
-        </w:rPr>
-      </w:pPr>
-      <w:r>
-        <w:rPr>
-          <w:lang w:val="es-ES"/>
-        </w:rPr>
-        <w:t>Id= 1</w:t>
-      </w:r>
-    </w:p>
-    <w:p>
-      <w:pPr>
-        <w:rPr>
-          <w:lang w:val="es-ES"/>
-        </w:rPr>
-      </w:pPr>
-      <w:r>
-        <w:rPr>
-          <w:lang w:val="es-ES"/>
-        </w:rPr>
-        <w:t>Id= 2</w:t>
+        <w:t>ero recursos</w:t>
       </w:r>
     </w:p>
     <w:p>

</xml_diff>

<commit_message>
se agrego clase de equivalenica para hora
</commit_message>
<xml_diff>
--- a/clases de equivalencia.docx
+++ b/clases de equivalencia.docx
@@ -12,7 +12,19 @@
         <w:rPr>
           <w:lang w:val="es-ES"/>
         </w:rPr>
-        <w:t>1.Cuando se quiere registrar un recurso se debe tener en cuenta que la capacidad tiene que ser mayor a cero. Los casos de pruebas son:</w:t>
+        <w:t xml:space="preserve">1.Cuando se quiere registrar un recurso se debe tener en cuenta que la capacidad tiene que ser mayor a cero. Los casos </w:t>
+      </w:r>
+      <w:r>
+        <w:rPr>
+          <w:lang w:val="es-ES"/>
+        </w:rPr>
+        <w:t xml:space="preserve">de frontera </w:t>
+      </w:r>
+      <w:r>
+        <w:rPr>
+          <w:lang w:val="es-ES"/>
+        </w:rPr>
+        <w:t>son:</w:t>
       </w:r>
     </w:p>
     <w:p>
@@ -182,7 +194,19 @@
         <w:rPr>
           <w:lang w:val="es-ES"/>
         </w:rPr>
-        <w:t>. Los casos de pruebas son:</w:t>
+        <w:t xml:space="preserve">. Los casos </w:t>
+      </w:r>
+      <w:r>
+        <w:rPr>
+          <w:lang w:val="es-ES"/>
+        </w:rPr>
+        <w:t xml:space="preserve">de frontera </w:t>
+      </w:r>
+      <w:r>
+        <w:rPr>
+          <w:lang w:val="es-ES"/>
+        </w:rPr>
+        <w:t>son:</w:t>
       </w:r>
     </w:p>
     <w:p>
@@ -490,7 +514,19 @@
         <w:rPr>
           <w:lang w:val="es-ES"/>
         </w:rPr>
-        <w:t xml:space="preserve"> Los casos de pruebas son:</w:t>
+        <w:t xml:space="preserve"> Los casos </w:t>
+      </w:r>
+      <w:r>
+        <w:rPr>
+          <w:lang w:val="es-ES"/>
+        </w:rPr>
+        <w:t>de frontera</w:t>
+      </w:r>
+      <w:r>
+        <w:rPr>
+          <w:lang w:val="es-ES"/>
+        </w:rPr>
+        <w:t>:</w:t>
       </w:r>
     </w:p>
     <w:p>
@@ -701,7 +737,19 @@
         <w:rPr>
           <w:lang w:val="es-ES"/>
         </w:rPr>
-        <w:t>. Los casos de pruebas son:</w:t>
+        <w:t xml:space="preserve">. Los casos </w:t>
+      </w:r>
+      <w:r>
+        <w:rPr>
+          <w:lang w:val="es-ES"/>
+        </w:rPr>
+        <w:t xml:space="preserve">de frontera </w:t>
+      </w:r>
+      <w:r>
+        <w:rPr>
+          <w:lang w:val="es-ES"/>
+        </w:rPr>
+        <w:t>son:</w:t>
       </w:r>
     </w:p>
     <w:p>
@@ -935,7 +983,19 @@
         <w:rPr>
           <w:lang w:val="es-ES"/>
         </w:rPr>
-        <w:t>. Los casos de pruebas son:</w:t>
+        <w:t xml:space="preserve">. Los casos </w:t>
+      </w:r>
+      <w:r>
+        <w:rPr>
+          <w:lang w:val="es-ES"/>
+        </w:rPr>
+        <w:t xml:space="preserve">de frontera </w:t>
+      </w:r>
+      <w:r>
+        <w:rPr>
+          <w:lang w:val="es-ES"/>
+        </w:rPr>
+        <w:t>son:</w:t>
       </w:r>
     </w:p>
     <w:p>
@@ -1114,7 +1174,19 @@
         <w:rPr>
           <w:lang w:val="es-ES"/>
         </w:rPr>
-        <w:t>y el id exista. Los casos de pruebas son:</w:t>
+        <w:t xml:space="preserve">y el id exista. Los casos </w:t>
+      </w:r>
+      <w:r>
+        <w:rPr>
+          <w:lang w:val="es-ES"/>
+        </w:rPr>
+        <w:t>de frontera</w:t>
+      </w:r>
+      <w:r>
+        <w:rPr>
+          <w:lang w:val="es-ES"/>
+        </w:rPr>
+        <w:t xml:space="preserve"> son:</w:t>
       </w:r>
     </w:p>
     <w:p>
@@ -1407,14 +1479,374 @@
         </w:rPr>
         <w:t>c</w:t>
       </w:r>
+      <w:r>
+        <w:rPr>
+          <w:lang w:val="es-ES"/>
+        </w:rPr>
+        <w:t>ero recursos</w:t>
+      </w:r>
+    </w:p>
+    <w:p>
+      <w:pPr>
+        <w:rPr>
+          <w:lang w:val="es-ES"/>
+        </w:rPr>
+      </w:pPr>
+    </w:p>
+    <w:p>
+      <w:pPr>
+        <w:rPr>
+          <w:lang w:val="es-ES"/>
+        </w:rPr>
+      </w:pPr>
+      <w:r>
+        <w:rPr>
+          <w:lang w:val="es-ES"/>
+        </w:rPr>
+        <w:t>9.</w:t>
+      </w:r>
+      <w:r>
+        <w:rPr>
+          <w:lang w:val="es-ES"/>
+        </w:rPr>
+        <w:t xml:space="preserve"> </w:t>
+      </w:r>
+      <w:r>
+        <w:rPr>
+          <w:lang w:val="es-ES"/>
+        </w:rPr>
+        <w:t xml:space="preserve">Cuando se quiere registrar un recurso se debe tener en cuenta </w:t>
+      </w:r>
+      <w:r>
+        <w:rPr>
+          <w:lang w:val="es-ES"/>
+        </w:rPr>
+        <w:t xml:space="preserve">que </w:t>
+      </w:r>
+      <w:r>
+        <w:rPr>
+          <w:lang w:val="es-ES"/>
+        </w:rPr>
+        <w:t>el</w:t>
+      </w:r>
+      <w:r>
+        <w:rPr>
+          <w:lang w:val="es-ES"/>
+        </w:rPr>
+        <w:t xml:space="preserve"> inicio</w:t>
+      </w:r>
+      <w:r>
+        <w:rPr>
+          <w:lang w:val="es-ES"/>
+        </w:rPr>
+        <w:t xml:space="preserve"> </w:t>
+      </w:r>
+      <w:r>
+        <w:rPr>
+          <w:lang w:val="es-ES"/>
+        </w:rPr>
+        <w:t xml:space="preserve">reserva &lt; </w:t>
+      </w:r>
+      <w:r>
+        <w:rPr>
+          <w:lang w:val="es-ES"/>
+        </w:rPr>
+        <w:t>fin reserva</w:t>
+      </w:r>
+      <w:r>
+        <w:rPr>
+          <w:lang w:val="es-ES"/>
+        </w:rPr>
+        <w:t>.</w:t>
+      </w:r>
+      <w:r>
+        <w:rPr>
+          <w:lang w:val="es-ES"/>
+        </w:rPr>
+        <w:t xml:space="preserve"> </w:t>
+      </w:r>
+      <w:r>
+        <w:rPr>
+          <w:lang w:val="es-ES"/>
+        </w:rPr>
+        <w:t>Los casos de frontera son</w:t>
+      </w:r>
+      <w:r>
+        <w:rPr>
+          <w:lang w:val="es-ES"/>
+        </w:rPr>
+        <w:t>:</w:t>
+      </w:r>
+    </w:p>
+    <w:p>
+      <w:pPr>
+        <w:rPr>
+          <w:lang w:val="es-ES"/>
+        </w:rPr>
+      </w:pPr>
+    </w:p>
+    <w:p>
+      <w:pPr>
+        <w:rPr>
+          <w:lang w:val="es-ES"/>
+        </w:rPr>
+      </w:pPr>
+      <w:r>
+        <w:rPr>
+          <w:lang w:val="es-ES"/>
+        </w:rPr>
+        <w:t>Inicioreserva=’1</w:t>
+      </w:r>
+      <w:r>
+        <w:rPr>
+          <w:lang w:val="es-ES"/>
+        </w:rPr>
+        <w:t>2</w:t>
+      </w:r>
+      <w:r>
+        <w:rPr>
+          <w:lang w:val="es-ES"/>
+        </w:rPr>
+        <w:t>:00:00’,</w:t>
+      </w:r>
+      <w:r>
+        <w:rPr>
+          <w:lang w:val="es-ES"/>
+        </w:rPr>
+        <w:t xml:space="preserve"> </w:t>
+      </w:r>
+      <w:r>
+        <w:rPr>
+          <w:lang w:val="es-ES"/>
+        </w:rPr>
+        <w:t>fin</w:t>
+      </w:r>
+      <w:r>
+        <w:rPr>
+          <w:lang w:val="es-ES"/>
+        </w:rPr>
+        <w:t>reserva=’1</w:t>
+      </w:r>
+      <w:r>
+        <w:rPr>
+          <w:lang w:val="es-ES"/>
+        </w:rPr>
+        <w:t>3</w:t>
+      </w:r>
+      <w:r>
+        <w:rPr>
+          <w:lang w:val="es-ES"/>
+        </w:rPr>
+        <w:t>:00:00’</w:t>
+      </w:r>
+    </w:p>
+    <w:p>
+      <w:pPr>
+        <w:rPr>
+          <w:lang w:val="es-ES"/>
+        </w:rPr>
+      </w:pPr>
+      <w:r>
+        <w:rPr>
+          <w:lang w:val="es-ES"/>
+        </w:rPr>
+        <w:t>Inicioreserva=’13:00:00’,</w:t>
+      </w:r>
+      <w:r>
+        <w:rPr>
+          <w:lang w:val="es-ES"/>
+        </w:rPr>
+        <w:t xml:space="preserve"> </w:t>
+      </w:r>
+      <w:r>
+        <w:rPr>
+          <w:lang w:val="es-ES"/>
+        </w:rPr>
+        <w:t>fin</w:t>
+      </w:r>
+      <w:r>
+        <w:rPr>
+          <w:lang w:val="es-ES"/>
+        </w:rPr>
+        <w:t>reserva=’1</w:t>
+      </w:r>
+      <w:r>
+        <w:rPr>
+          <w:lang w:val="es-ES"/>
+        </w:rPr>
+        <w:t>4</w:t>
+      </w:r>
+      <w:r>
+        <w:rPr>
+          <w:lang w:val="es-ES"/>
+        </w:rPr>
+        <w:t>:00:00’</w:t>
+      </w:r>
+    </w:p>
+    <w:p>
+      <w:pPr>
+        <w:rPr>
+          <w:lang w:val="es-ES"/>
+        </w:rPr>
+      </w:pPr>
+      <w:r>
+        <w:rPr>
+          <w:lang w:val="es-ES"/>
+        </w:rPr>
+        <w:t>Inicioreserva=’13:00:00’,</w:t>
+      </w:r>
+      <w:r>
+        <w:rPr>
+          <w:lang w:val="es-ES"/>
+        </w:rPr>
+        <w:t xml:space="preserve"> </w:t>
+      </w:r>
+      <w:r>
+        <w:rPr>
+          <w:lang w:val="es-ES"/>
+        </w:rPr>
+        <w:t>fin</w:t>
+      </w:r>
+      <w:r>
+        <w:rPr>
+          <w:lang w:val="es-ES"/>
+        </w:rPr>
+        <w:t>reserva=’1</w:t>
+      </w:r>
+      <w:r>
+        <w:rPr>
+          <w:lang w:val="es-ES"/>
+        </w:rPr>
+        <w:t>3</w:t>
+      </w:r>
+      <w:r>
+        <w:rPr>
+          <w:lang w:val="es-ES"/>
+        </w:rPr>
+        <w:t>:00:00’</w:t>
+      </w:r>
+    </w:p>
+    <w:p>
+      <w:pPr>
+        <w:rPr>
+          <w:lang w:val="es-ES"/>
+        </w:rPr>
+      </w:pPr>
+      <w:r>
+        <w:rPr>
+          <w:lang w:val="es-ES"/>
+        </w:rPr>
+        <w:t>Inicioreserva=’1</w:t>
+      </w:r>
+      <w:r>
+        <w:rPr>
+          <w:lang w:val="es-ES"/>
+        </w:rPr>
+        <w:t>4</w:t>
+      </w:r>
+      <w:r>
+        <w:rPr>
+          <w:lang w:val="es-ES"/>
+        </w:rPr>
+        <w:t>:00:00’,</w:t>
+      </w:r>
+      <w:r>
+        <w:rPr>
+          <w:lang w:val="es-ES"/>
+        </w:rPr>
+        <w:t xml:space="preserve"> </w:t>
+      </w:r>
+      <w:r>
+        <w:rPr>
+          <w:lang w:val="es-ES"/>
+        </w:rPr>
+        <w:t>fin</w:t>
+      </w:r>
+      <w:r>
+        <w:rPr>
+          <w:lang w:val="es-ES"/>
+        </w:rPr>
+        <w:t>reserva=’13:00:00’</w:t>
+      </w:r>
+    </w:p>
+    <w:p>
+      <w:pPr>
+        <w:rPr>
+          <w:lang w:val="es-ES"/>
+        </w:rPr>
+      </w:pPr>
+      <w:r>
+        <w:rPr>
+          <w:lang w:val="es-ES"/>
+        </w:rPr>
+        <w:t>Inicioreserva=’1</w:t>
+      </w:r>
+      <w:r>
+        <w:rPr>
+          <w:lang w:val="es-ES"/>
+        </w:rPr>
+        <w:t>5</w:t>
+      </w:r>
+      <w:r>
+        <w:rPr>
+          <w:lang w:val="es-ES"/>
+        </w:rPr>
+        <w:t>:00:00’,</w:t>
+      </w:r>
+      <w:r>
+        <w:rPr>
+          <w:lang w:val="es-ES"/>
+        </w:rPr>
+        <w:t xml:space="preserve"> </w:t>
+      </w:r>
+      <w:r>
+        <w:rPr>
+          <w:lang w:val="es-ES"/>
+        </w:rPr>
+        <w:t>finreserva=’1</w:t>
+      </w:r>
+      <w:r>
+        <w:rPr>
+          <w:lang w:val="es-ES"/>
+        </w:rPr>
+        <w:t>2</w:t>
+      </w:r>
       <w:bookmarkStart w:id="0" w:name="_GoBack"/>
       <w:bookmarkEnd w:id="0"/>
       <w:r>
         <w:rPr>
           <w:lang w:val="es-ES"/>
         </w:rPr>
-        <w:t>ero recursos</w:t>
-      </w:r>
+        <w:t>:00:00’</w:t>
+      </w:r>
+    </w:p>
+    <w:p>
+      <w:pPr>
+        <w:rPr>
+          <w:lang w:val="es-ES"/>
+        </w:rPr>
+      </w:pPr>
+    </w:p>
+    <w:p>
+      <w:pPr>
+        <w:rPr>
+          <w:lang w:val="es-ES"/>
+        </w:rPr>
+      </w:pPr>
+    </w:p>
+    <w:p>
+      <w:pPr>
+        <w:rPr>
+          <w:lang w:val="es-ES"/>
+        </w:rPr>
+      </w:pPr>
+    </w:p>
+    <w:p>
+      <w:pPr>
+        <w:rPr>
+          <w:lang w:val="es-ES"/>
+        </w:rPr>
+      </w:pPr>
     </w:p>
     <w:p>
       <w:pPr>

</xml_diff>